<commit_message>
Update both English and Persian versions
</commit_message>
<xml_diff>
--- a/FA/HosseinRashno_CV.docx
+++ b/FA/HosseinRashno_CV.docx
@@ -111,18 +111,6 @@
     </w:p>
     <w:p>
       <w:pPr>
-        <w:jc w:val="center"/>
-        <w:rPr>
-          <w:rFonts w:ascii="MS Mincho" w:eastAsia="MS Mincho" w:hAnsi="MS Mincho" w:cs="MS Mincho"/>
-          <w:color w:val="666666"/>
-          <w:sz w:val="2"/>
-          <w:szCs w:val="2"/>
-        </w:rPr>
-      </w:pPr>
-    </w:p>
-    <w:p>
-      <w:pPr>
-        <w:jc w:val="center"/>
         <w:rPr>
           <w:rFonts w:ascii="MS Mincho" w:eastAsia="MS Mincho" w:hAnsi="MS Mincho" w:cs="B Zar"/>
           <w:color w:val="666666"/>
@@ -136,22 +124,20 @@
         <w:bidi/>
         <w:jc w:val="center"/>
         <w:rPr>
-          <w:rFonts w:asciiTheme="majorBidi" w:hAnsiTheme="majorBidi" w:cs="Arial"/>
-          <w:color w:val="222222"/>
-          <w:sz w:val="18"/>
-          <w:szCs w:val="18"/>
-          <w:shd w:val="clear" w:color="auto" w:fill="FFFFFF"/>
-          <w:lang w:bidi="fa-IR"/>
-        </w:rPr>
-      </w:pPr>
-      <w:r>
-        <w:rPr>
           <w:rFonts w:ascii="MS Mincho" w:eastAsia="MS Mincho" w:hAnsi="MS Mincho" w:cs="MS Mincho"/>
           <w:color w:val="666666"/>
           <w:sz w:val="20"/>
           <w:szCs w:val="20"/>
         </w:rPr>
-        <w:t>◆</w:t>
+      </w:pPr>
+      <w:r>
+        <w:rPr>
+          <w:rFonts w:ascii="FontAwesome" w:eastAsia="MS Mincho" w:hAnsi="FontAwesome" w:cs="MS Mincho"/>
+          <w:color w:val="666666"/>
+          <w:sz w:val="24"/>
+          <w:szCs w:val="24"/>
+        </w:rPr>
+        <w:t></w:t>
       </w:r>
       <w:r>
         <w:rPr>
@@ -199,129 +185,184 @@
       </w:r>
       <w:r>
         <w:rPr>
+          <w:rFonts w:ascii="FontAwesome" w:eastAsia="MS Mincho" w:hAnsi="FontAwesome" w:cs="MS Mincho"/>
+          <w:color w:val="666666"/>
+          <w:sz w:val="24"/>
+          <w:szCs w:val="24"/>
+        </w:rPr>
+        <w:t></w:t>
+      </w:r>
+      <w:r>
+        <w:rPr>
+          <w:rFonts w:ascii="MS Mincho" w:eastAsia="MS Mincho" w:hAnsi="MS Mincho" w:cs="Arial" w:hint="cs"/>
+          <w:color w:val="666666"/>
+          <w:sz w:val="20"/>
+          <w:szCs w:val="20"/>
+          <w:rtl/>
+        </w:rPr>
+        <w:t xml:space="preserve"> </w:t>
+      </w:r>
+      <w:r>
+        <w:rPr>
+          <w:rFonts w:ascii="MS Mincho" w:eastAsia="MS Mincho" w:hAnsi="MS Mincho" w:cs="B Zar" w:hint="cs"/>
+          <w:color w:val="666666"/>
+          <w:sz w:val="20"/>
+          <w:szCs w:val="20"/>
+          <w:rtl/>
+        </w:rPr>
+        <w:t>۶۶۳۸۲۳۳۷</w:t>
+      </w:r>
+      <w:r>
+        <w:rPr>
+          <w:rFonts w:ascii="MS Mincho" w:eastAsia="MS Mincho" w:hAnsi="MS Mincho" w:cs="Arial" w:hint="cs"/>
+          <w:color w:val="666666"/>
+          <w:sz w:val="20"/>
+          <w:szCs w:val="20"/>
+          <w:rtl/>
+        </w:rPr>
+        <w:t xml:space="preserve">    </w:t>
+      </w:r>
+      <w:r>
+        <w:rPr>
+          <w:rFonts w:ascii="FontAwesome" w:eastAsia="MS Mincho" w:hAnsi="FontAwesome" w:cs="MS Mincho"/>
+          <w:color w:val="666666"/>
+          <w:sz w:val="24"/>
+          <w:szCs w:val="24"/>
+        </w:rPr>
+        <w:t></w:t>
+      </w:r>
+      <w:r>
+        <w:rPr>
+          <w:rFonts w:ascii="MS Mincho" w:eastAsia="MS Mincho" w:hAnsi="MS Mincho" w:cs="MS Mincho" w:hint="cs"/>
+          <w:color w:val="666666"/>
+          <w:sz w:val="20"/>
+          <w:szCs w:val="20"/>
+          <w:rtl/>
+        </w:rPr>
+        <w:t xml:space="preserve"> </w:t>
+      </w:r>
+      <w:r>
+        <w:rPr>
+          <w:rFonts w:ascii="MS Mincho" w:eastAsia="MS Mincho" w:hAnsi="MS Mincho" w:cs="B Zar" w:hint="cs"/>
+          <w:color w:val="666666"/>
+          <w:sz w:val="20"/>
+          <w:szCs w:val="20"/>
+          <w:rtl/>
+        </w:rPr>
+        <w:t>۰۹۱۲۰۲۱۷۴۳۲</w:t>
+      </w:r>
+      <w:r>
+        <w:rPr>
+          <w:rFonts w:ascii="MS Mincho" w:eastAsia="MS Mincho" w:hAnsi="MS Mincho" w:cs="MS Mincho" w:hint="cs"/>
+          <w:color w:val="666666"/>
+          <w:sz w:val="20"/>
+          <w:szCs w:val="20"/>
+          <w:rtl/>
+        </w:rPr>
+        <w:t xml:space="preserve">   </w:t>
+      </w:r>
+    </w:p>
+    <w:p>
+      <w:pPr>
+        <w:jc w:val="center"/>
+        <w:rPr>
+          <w:rFonts w:asciiTheme="majorBidi" w:eastAsia="MS Mincho" w:hAnsiTheme="majorBidi" w:cstheme="majorBidi"/>
+          <w:color w:val="666666"/>
+          <w:sz w:val="18"/>
+          <w:szCs w:val="18"/>
+        </w:rPr>
+      </w:pPr>
+      <w:r>
+        <w:rPr>
+          <w:rFonts w:ascii="FontAwesome" w:eastAsia="MS Mincho" w:hAnsi="FontAwesome" w:cs="MS Mincho"/>
+          <w:color w:val="666666"/>
+          <w:sz w:val="24"/>
+          <w:szCs w:val="24"/>
+        </w:rPr>
+        <w:t xml:space="preserve"> </w:t>
+      </w:r>
+      <w:hyperlink r:id="rId7" w:history="1">
+        <w:r>
+          <w:rPr>
+            <w:rStyle w:val="Hyperlink"/>
+            <w:rFonts w:asciiTheme="majorBidi" w:eastAsia="MS Mincho" w:hAnsiTheme="majorBidi" w:cstheme="majorBidi"/>
+            <w:sz w:val="18"/>
+            <w:szCs w:val="18"/>
+          </w:rPr>
+          <w:t>me@rashno.org</w:t>
+        </w:r>
+      </w:hyperlink>
+      <w:r>
+        <w:rPr>
+          <w:rFonts w:ascii="FontAwesome" w:eastAsia="MS Mincho" w:hAnsi="FontAwesome" w:cs="MS Mincho"/>
+          <w:color w:val="666666"/>
+          <w:sz w:val="24"/>
+          <w:szCs w:val="24"/>
+        </w:rPr>
+        <w:t xml:space="preserve"> </w:t>
+      </w:r>
+      <w:r>
+        <w:rPr>
+          <w:rFonts w:ascii="FontAwesome" w:eastAsia="MS Mincho" w:hAnsi="FontAwesome" w:cs="MS Mincho"/>
+          <w:color w:val="666666"/>
+          <w:sz w:val="24"/>
+          <w:szCs w:val="24"/>
+        </w:rPr>
+        <w:t xml:space="preserve"> </w:t>
+      </w:r>
+      <w:hyperlink r:id="rId8" w:history="1">
+        <w:r>
+          <w:rPr>
+            <w:rStyle w:val="Hyperlink"/>
+            <w:rFonts w:asciiTheme="majorBidi" w:eastAsia="MS Mincho" w:hAnsiTheme="majorBidi" w:cstheme="majorBidi"/>
+            <w:sz w:val="18"/>
+            <w:szCs w:val="18"/>
+          </w:rPr>
+          <w:t>/HosseinRashno</w:t>
+        </w:r>
+      </w:hyperlink>
+      <w:r>
+        <w:rPr>
+          <w:rFonts w:ascii="FontAwesome" w:eastAsia="MS Mincho" w:hAnsi="FontAwesome" w:cs="MS Mincho"/>
+          <w:color w:val="666666"/>
+          <w:sz w:val="18"/>
+          <w:szCs w:val="18"/>
+        </w:rPr>
+        <w:t xml:space="preserve">    </w:t>
+      </w:r>
+      <w:r>
+        <w:rPr>
+          <w:rFonts w:ascii="FontAwesome" w:eastAsia="MS Mincho" w:hAnsi="FontAwesome" w:cs="MS Mincho"/>
+          <w:color w:val="666666"/>
+          <w:sz w:val="24"/>
+          <w:szCs w:val="24"/>
+        </w:rPr>
+        <w:t xml:space="preserve"> </w:t>
+      </w:r>
+      <w:hyperlink r:id="rId9" w:history="1">
+        <w:r>
+          <w:rPr>
+            <w:rStyle w:val="Hyperlink"/>
+            <w:rFonts w:asciiTheme="majorBidi" w:eastAsia="MS Mincho" w:hAnsiTheme="majorBidi" w:cstheme="majorBidi"/>
+            <w:sz w:val="18"/>
+            <w:szCs w:val="18"/>
+          </w:rPr>
+          <w:t>/hosseinrashno</w:t>
+        </w:r>
+      </w:hyperlink>
+    </w:p>
+    <w:p>
+      <w:pPr>
+        <w:jc w:val="center"/>
+        <w:rPr>
           <w:rFonts w:ascii="MS Mincho" w:eastAsia="MS Mincho" w:hAnsi="MS Mincho" w:cs="MS Mincho"/>
           <w:color w:val="666666"/>
           <w:sz w:val="20"/>
           <w:szCs w:val="20"/>
         </w:rPr>
-        <w:t>◆</w:t>
-      </w:r>
-      <w:r>
-        <w:rPr>
-          <w:rFonts w:ascii="MS Mincho" w:eastAsia="MS Mincho" w:hAnsi="MS Mincho" w:cs="Arial" w:hint="cs"/>
-          <w:color w:val="666666"/>
-          <w:sz w:val="20"/>
-          <w:szCs w:val="20"/>
-          <w:rtl/>
-        </w:rPr>
-        <w:t xml:space="preserve"> </w:t>
-      </w:r>
-      <w:r>
-        <w:rPr>
-          <w:rFonts w:ascii="MS Mincho" w:eastAsia="MS Mincho" w:hAnsi="MS Mincho" w:cs="B Zar" w:hint="cs"/>
-          <w:color w:val="666666"/>
-          <w:sz w:val="20"/>
-          <w:szCs w:val="20"/>
-          <w:rtl/>
-        </w:rPr>
-        <w:t>ت: ۶۶۳۸۲۳۳۷</w:t>
-      </w:r>
-      <w:r>
-        <w:rPr>
-          <w:rFonts w:ascii="MS Mincho" w:eastAsia="MS Mincho" w:hAnsi="MS Mincho" w:cs="Arial" w:hint="cs"/>
-          <w:color w:val="666666"/>
-          <w:sz w:val="20"/>
-          <w:szCs w:val="20"/>
-          <w:rtl/>
-        </w:rPr>
-        <w:t xml:space="preserve">    </w:t>
-      </w:r>
-      <w:r>
-        <w:rPr>
-          <w:rFonts w:ascii="MS Mincho" w:eastAsia="MS Mincho" w:hAnsi="MS Mincho" w:cs="MS Mincho"/>
-          <w:color w:val="666666"/>
-          <w:sz w:val="20"/>
-          <w:szCs w:val="20"/>
-        </w:rPr>
-        <w:t>◆</w:t>
-      </w:r>
-      <w:r>
-        <w:rPr>
-          <w:rFonts w:ascii="MS Mincho" w:eastAsia="MS Mincho" w:hAnsi="MS Mincho" w:cs="MS Mincho" w:hint="cs"/>
-          <w:color w:val="666666"/>
-          <w:sz w:val="20"/>
-          <w:szCs w:val="20"/>
-          <w:rtl/>
-        </w:rPr>
-        <w:t xml:space="preserve"> </w:t>
-      </w:r>
-      <w:r>
-        <w:rPr>
-          <w:rFonts w:ascii="MS Mincho" w:eastAsia="MS Mincho" w:hAnsi="MS Mincho" w:cs="B Zar" w:hint="cs"/>
-          <w:color w:val="666666"/>
-          <w:sz w:val="20"/>
-          <w:szCs w:val="20"/>
-          <w:rtl/>
-        </w:rPr>
-        <w:t>م:</w:t>
-      </w:r>
-      <w:r>
-        <w:rPr>
-          <w:rFonts w:ascii="MS Mincho" w:eastAsia="MS Mincho" w:hAnsi="MS Mincho" w:cs="B Zar"/>
-          <w:color w:val="666666"/>
-          <w:sz w:val="20"/>
-          <w:szCs w:val="20"/>
-        </w:rPr>
-        <w:t xml:space="preserve"> </w:t>
-      </w:r>
-      <w:r>
-        <w:rPr>
-          <w:rFonts w:ascii="MS Mincho" w:eastAsia="MS Mincho" w:hAnsi="MS Mincho" w:cs="B Zar" w:hint="cs"/>
-          <w:color w:val="666666"/>
-          <w:sz w:val="20"/>
-          <w:szCs w:val="20"/>
-          <w:rtl/>
-        </w:rPr>
-        <w:t>۰۹۱۲۰۲۱۷۴۳۲</w:t>
-      </w:r>
-      <w:r>
-        <w:rPr>
-          <w:rFonts w:ascii="MS Mincho" w:eastAsia="MS Mincho" w:hAnsi="MS Mincho" w:cs="MS Mincho" w:hint="cs"/>
-          <w:color w:val="666666"/>
-          <w:sz w:val="20"/>
-          <w:szCs w:val="20"/>
-          <w:rtl/>
-        </w:rPr>
-        <w:t xml:space="preserve">    </w:t>
-      </w:r>
-      <w:r>
-        <w:rPr>
-          <w:rFonts w:ascii="MS Mincho" w:eastAsia="MS Mincho" w:hAnsi="MS Mincho" w:cs="MS Mincho"/>
-          <w:color w:val="666666"/>
-          <w:sz w:val="20"/>
-          <w:szCs w:val="20"/>
-        </w:rPr>
-        <w:t>◆</w:t>
-      </w:r>
-      <w:r>
-        <w:rPr>
-          <w:rFonts w:ascii="MS Mincho" w:eastAsia="MS Mincho" w:hAnsi="MS Mincho" w:cs="MS Mincho" w:hint="cs"/>
-          <w:color w:val="666666"/>
-          <w:sz w:val="20"/>
-          <w:szCs w:val="20"/>
-          <w:rtl/>
-        </w:rPr>
-        <w:t xml:space="preserve"> </w:t>
-      </w:r>
-      <w:r>
-        <w:rPr>
-          <w:rFonts w:ascii="MS Mincho" w:eastAsia="MS Mincho" w:hAnsi="MS Mincho" w:cs="MS Mincho"/>
-          <w:color w:val="666666"/>
-          <w:sz w:val="20"/>
-          <w:szCs w:val="20"/>
-        </w:rPr>
-        <w:t>me@rashno.org</w:t>
-      </w:r>
+      </w:pPr>
+      <w:bookmarkStart w:id="0" w:name="_GoBack"/>
+      <w:bookmarkEnd w:id="0"/>
     </w:p>
     <w:p>
       <w:pPr>
@@ -544,7 +585,7 @@
         </w:rPr>
         <w:t xml:space="preserve">ت‌هاب من مشاهده بفرمایید: </w:t>
       </w:r>
-      <w:hyperlink r:id="rId7" w:history="1">
+      <w:hyperlink r:id="rId10" w:history="1">
         <w:r>
           <w:rPr>
             <w:rStyle w:val="Hyperlink"/>
@@ -701,25 +742,39 @@
         <w:bidi/>
         <w:jc w:val="lowKashida"/>
         <w:rPr>
+          <w:rFonts w:asciiTheme="majorBidi" w:eastAsia="Arial" w:hAnsiTheme="majorBidi" w:cs="B Nazanin"/>
+          <w:lang w:bidi="fa-IR"/>
+        </w:rPr>
+      </w:pPr>
+      <w:r>
+        <w:rPr>
           <w:rFonts w:asciiTheme="majorBidi" w:eastAsia="Arial" w:hAnsiTheme="majorBidi" w:cs="B Nazanin" w:hint="cs"/>
           <w:rtl/>
           <w:lang w:bidi="fa-IR"/>
         </w:rPr>
-      </w:pPr>
+        <w:t xml:space="preserve">من همواره تشنه یادگیری تکنولوژی های جدید مثل </w:t>
+      </w:r>
+      <w:r>
+        <w:rPr>
+          <w:rFonts w:asciiTheme="majorBidi" w:eastAsia="Arial" w:hAnsiTheme="majorBidi" w:cs="B Nazanin"/>
+          <w:lang w:bidi="fa-IR"/>
+        </w:rPr>
+        <w:t>NoSQL databases</w:t>
+      </w:r>
       <w:r>
         <w:rPr>
           <w:rFonts w:asciiTheme="majorBidi" w:eastAsia="Arial" w:hAnsiTheme="majorBidi" w:cs="B Nazanin" w:hint="cs"/>
           <w:rtl/>
           <w:lang w:bidi="fa-IR"/>
         </w:rPr>
-        <w:t xml:space="preserve">من همواره تشنه یادگیری تکنولوژی های جدید مثل </w:t>
+        <w:t xml:space="preserve">، </w:t>
       </w:r>
       <w:r>
         <w:rPr>
           <w:rFonts w:asciiTheme="majorBidi" w:eastAsia="Arial" w:hAnsiTheme="majorBidi" w:cs="B Nazanin"/>
           <w:lang w:bidi="fa-IR"/>
         </w:rPr>
-        <w:t>NoSQL databases</w:t>
+        <w:t>Angular</w:t>
       </w:r>
       <w:r>
         <w:rPr>
@@ -734,7 +789,7 @@
           <w:rFonts w:asciiTheme="majorBidi" w:eastAsia="Arial" w:hAnsiTheme="majorBidi" w:cs="B Nazanin"/>
           <w:lang w:bidi="fa-IR"/>
         </w:rPr>
-        <w:t>Angular</w:t>
+        <w:t>React</w:t>
       </w:r>
       <w:r>
         <w:rPr>
@@ -749,7 +804,7 @@
           <w:rFonts w:asciiTheme="majorBidi" w:eastAsia="Arial" w:hAnsiTheme="majorBidi" w:cs="B Nazanin"/>
           <w:lang w:bidi="fa-IR"/>
         </w:rPr>
-        <w:t>React</w:t>
+        <w:t>Node JS</w:t>
       </w:r>
       <w:r>
         <w:rPr>
@@ -757,14 +812,33 @@
           <w:rtl/>
           <w:lang w:bidi="fa-IR"/>
         </w:rPr>
-        <w:t xml:space="preserve">، </w:t>
+        <w:t xml:space="preserve"> و سایر تکنولوژی ها هستم.</w:t>
+      </w:r>
+    </w:p>
+    <w:p>
+      <w:pPr>
+        <w:bidi/>
+        <w:jc w:val="lowKashida"/>
+        <w:rPr>
+          <w:rFonts w:asciiTheme="majorBidi" w:eastAsia="Arial" w:hAnsiTheme="majorBidi" w:cs="B Nazanin" w:hint="cs"/>
+          <w:rtl/>
+          <w:lang w:bidi="fa-IR"/>
+        </w:rPr>
+      </w:pPr>
+      <w:r>
+        <w:rPr>
+          <w:rFonts w:asciiTheme="majorBidi" w:eastAsia="Arial" w:hAnsiTheme="majorBidi" w:cs="B Nazanin" w:hint="cs"/>
+          <w:rtl/>
+          <w:lang w:bidi="fa-IR"/>
+        </w:rPr>
+        <w:t xml:space="preserve">در حال حاضر مشغول به انجام پروژه‌ای با تکنولوژی </w:t>
       </w:r>
       <w:r>
         <w:rPr>
           <w:rFonts w:asciiTheme="majorBidi" w:eastAsia="Arial" w:hAnsiTheme="majorBidi" w:cs="B Nazanin"/>
           <w:lang w:bidi="fa-IR"/>
         </w:rPr>
-        <w:t>Node JS</w:t>
+        <w:t>Beacon</w:t>
       </w:r>
       <w:r>
         <w:rPr>
@@ -772,7 +846,22 @@
           <w:rtl/>
           <w:lang w:bidi="fa-IR"/>
         </w:rPr>
-        <w:t xml:space="preserve"> و سایر تکنولوژی ها هستم.</w:t>
+        <w:t xml:space="preserve"> ، دستگاه‌های </w:t>
+      </w:r>
+      <w:r>
+        <w:rPr>
+          <w:rFonts w:asciiTheme="majorBidi" w:eastAsia="Arial" w:hAnsiTheme="majorBidi" w:cs="B Nazanin"/>
+          <w:lang w:bidi="fa-IR"/>
+        </w:rPr>
+        <w:t>Raspberry PI</w:t>
+      </w:r>
+      <w:r>
+        <w:rPr>
+          <w:rFonts w:asciiTheme="majorBidi" w:eastAsia="Arial" w:hAnsiTheme="majorBidi" w:cs="B Nazanin" w:hint="cs"/>
+          <w:rtl/>
+          <w:lang w:bidi="fa-IR"/>
+        </w:rPr>
+        <w:t xml:space="preserve"> و تکنولوژی تشخیص چهره می‌باشم. هدف از این پروژه، نمایش محتوای اختصاصی به هر کاربر در ویترین فروشگاه می‌باشد. این محتوا براساس سن، سابقه خرید و جنسیت کاربر تعیین می‌شود.</w:t>
       </w:r>
     </w:p>
     <w:p>
@@ -1224,6 +1313,74 @@
         </w:rPr>
         <w:t>CSS</w:t>
       </w:r>
+      <w:r>
+        <w:rPr>
+          <w:rFonts w:asciiTheme="majorBidi" w:hAnsiTheme="majorBidi" w:cs="B Nazanin" w:hint="cs"/>
+          <w:b/>
+          <w:bCs/>
+          <w:color w:val="222222"/>
+          <w:sz w:val="18"/>
+          <w:szCs w:val="18"/>
+          <w:shd w:val="clear" w:color="auto" w:fill="FFFFFF"/>
+          <w:rtl/>
+          <w:lang w:bidi="fa-IR"/>
+        </w:rPr>
+        <w:t xml:space="preserve"> (</w:t>
+      </w:r>
+      <w:r>
+        <w:rPr>
+          <w:rFonts w:asciiTheme="majorBidi" w:hAnsiTheme="majorBidi" w:cs="B Nazanin"/>
+          <w:b/>
+          <w:bCs/>
+          <w:color w:val="222222"/>
+          <w:sz w:val="18"/>
+          <w:szCs w:val="18"/>
+          <w:shd w:val="clear" w:color="auto" w:fill="FFFFFF"/>
+          <w:lang w:bidi="fa-IR"/>
+        </w:rPr>
+        <w:t>TOAST</w:t>
+      </w:r>
+      <w:r>
+        <w:rPr>
+          <w:rFonts w:asciiTheme="majorBidi" w:hAnsiTheme="majorBidi" w:cs="B Nazanin" w:hint="cs"/>
+          <w:b/>
+          <w:bCs/>
+          <w:color w:val="222222"/>
+          <w:sz w:val="18"/>
+          <w:szCs w:val="18"/>
+          <w:shd w:val="clear" w:color="auto" w:fill="FFFFFF"/>
+          <w:rtl/>
+          <w:lang w:bidi="fa-IR"/>
+        </w:rPr>
+        <w:t xml:space="preserve"> یک پروژه متن‌باز سامسونگ بر پایه </w:t>
+      </w:r>
+      <w:r>
+        <w:rPr>
+          <w:rFonts w:asciiTheme="majorBidi" w:hAnsiTheme="majorBidi" w:cs="B Nazanin"/>
+          <w:b/>
+          <w:bCs/>
+          <w:color w:val="222222"/>
+          <w:sz w:val="18"/>
+          <w:szCs w:val="18"/>
+          <w:shd w:val="clear" w:color="auto" w:fill="FFFFFF"/>
+          <w:lang w:bidi="fa-IR"/>
+        </w:rPr>
+        <w:t>Cordova</w:t>
+      </w:r>
+      <w:r>
+        <w:rPr>
+          <w:rFonts w:asciiTheme="majorBidi" w:hAnsiTheme="majorBidi" w:cs="B Nazanin" w:hint="cs"/>
+          <w:b/>
+          <w:bCs/>
+          <w:color w:val="222222"/>
+          <w:sz w:val="18"/>
+          <w:szCs w:val="18"/>
+          <w:shd w:val="clear" w:color="auto" w:fill="FFFFFF"/>
+          <w:rtl/>
+          <w:lang w:bidi="fa-IR"/>
+        </w:rPr>
+        <w:t xml:space="preserve"> آپاچی می‌باشد که هدف آ</w:t>
+      </w:r>
     </w:p>
     <w:p>
       <w:pPr>
@@ -1292,23 +1449,7 @@
           <w:rtl/>
           <w:lang w:bidi="fa-IR"/>
         </w:rPr>
-        <w:t>پیاده‌سازی بخش واقع</w:t>
-      </w:r>
-      <w:bookmarkStart w:id="0" w:name="_GoBack"/>
-      <w:bookmarkEnd w:id="0"/>
-      <w:r>
-        <w:rPr>
-          <w:rFonts w:asciiTheme="majorBidi" w:hAnsiTheme="majorBidi" w:cs="B Nazanin" w:hint="cs"/>
-          <w:b/>
-          <w:bCs/>
-          <w:color w:val="222222"/>
-          <w:sz w:val="18"/>
-          <w:szCs w:val="18"/>
-          <w:shd w:val="clear" w:color="auto" w:fill="FFFFFF"/>
-          <w:rtl/>
-          <w:lang w:bidi="fa-IR"/>
-        </w:rPr>
-        <w:t xml:space="preserve">یت افزوده نرم‌افزار موبایلی توسط </w:t>
+        <w:t xml:space="preserve">پیاده‌سازی بخش واقعیت افزوده نرم‌افزار موبایلی توسط </w:t>
       </w:r>
       <w:r>
         <w:rPr>
@@ -1787,7 +1928,7 @@
         </w:rPr>
         <w:t xml:space="preserve"> (</w:t>
       </w:r>
-      <w:hyperlink r:id="rId8" w:history="1">
+      <w:hyperlink r:id="rId11" w:history="1">
         <w:r>
           <w:rPr>
             <w:rStyle w:val="Hyperlink"/>
@@ -2909,7 +3050,7 @@
                 <w:shd w:val="clear" w:color="auto" w:fill="FFFFFF"/>
               </w:rPr>
             </w:pPr>
-            <w:hyperlink r:id="rId9" w:history="1">
+            <w:hyperlink r:id="rId12" w:history="1">
               <w:r>
                 <w:rPr>
                   <w:rStyle w:val="Hyperlink"/>
@@ -3086,7 +3227,7 @@
                 <w:shd w:val="clear" w:color="auto" w:fill="FFFFFF"/>
               </w:rPr>
             </w:pPr>
-            <w:hyperlink r:id="rId10" w:history="1">
+            <w:hyperlink r:id="rId13" w:history="1">
               <w:r>
                 <w:rPr>
                   <w:rStyle w:val="Hyperlink"/>
@@ -3113,7 +3254,7 @@
                 <w:shd w:val="clear" w:color="auto" w:fill="FFFFFF"/>
               </w:rPr>
             </w:pPr>
-            <w:hyperlink r:id="rId11" w:history="1">
+            <w:hyperlink r:id="rId14" w:history="1">
               <w:r>
                 <w:rPr>
                   <w:rStyle w:val="Hyperlink"/>
@@ -3386,7 +3527,7 @@
                 <w:shd w:val="clear" w:color="auto" w:fill="FFFFFF"/>
               </w:rPr>
             </w:pPr>
-            <w:hyperlink r:id="rId12" w:history="1">
+            <w:hyperlink r:id="rId15" w:history="1">
               <w:r>
                 <w:rPr>
                   <w:rStyle w:val="Hyperlink"/>
@@ -3516,7 +3657,7 @@
                 <w:lang w:bidi="fa-IR"/>
               </w:rPr>
             </w:pPr>
-            <w:hyperlink r:id="rId13" w:history="1">
+            <w:hyperlink r:id="rId16" w:history="1">
               <w:r>
                 <w:rPr>
                   <w:rFonts w:asciiTheme="majorBidi" w:hAnsiTheme="majorBidi" w:cs="B Nazanin"/>
@@ -3557,7 +3698,7 @@
                 <w:shd w:val="clear" w:color="auto" w:fill="FFFFFF"/>
               </w:rPr>
             </w:pPr>
-            <w:hyperlink r:id="rId14" w:history="1">
+            <w:hyperlink r:id="rId17" w:history="1">
               <w:r>
                 <w:rPr>
                   <w:rStyle w:val="Hyperlink"/>
@@ -3688,7 +3829,7 @@
                 <w:shd w:val="clear" w:color="auto" w:fill="FFFFFF"/>
               </w:rPr>
             </w:pPr>
-            <w:hyperlink r:id="rId15" w:history="1">
+            <w:hyperlink r:id="rId18" w:history="1">
               <w:r>
                 <w:rPr>
                   <w:rStyle w:val="Hyperlink"/>
@@ -3862,7 +4003,7 @@
                 <w:shd w:val="clear" w:color="auto" w:fill="FFFFFF"/>
               </w:rPr>
             </w:pPr>
-            <w:hyperlink r:id="rId16" w:history="1">
+            <w:hyperlink r:id="rId19" w:history="1">
               <w:r>
                 <w:rPr>
                   <w:rFonts w:asciiTheme="majorBidi" w:hAnsiTheme="majorBidi" w:cs="B Nazanin"/>
@@ -4498,50 +4639,40 @@
               <w:rPr>
                 <w:rFonts w:asciiTheme="majorBidi" w:hAnsiTheme="majorBidi" w:cstheme="majorBidi"/>
                 <w:color w:val="222222"/>
-                <w:sz w:val="18"/>
-                <w:szCs w:val="18"/>
-                <w:shd w:val="clear" w:color="auto" w:fill="FFFFFF"/>
-              </w:rPr>
-            </w:pPr>
-            <w:r>
-              <w:rPr>
-                <w:rFonts w:asciiTheme="majorBidi" w:hAnsiTheme="majorBidi" w:cstheme="majorBidi"/>
-                <w:color w:val="222222"/>
-                <w:sz w:val="18"/>
-                <w:szCs w:val="18"/>
-                <w:shd w:val="clear" w:color="auto" w:fill="FFFFFF"/>
-              </w:rPr>
-              <w:t>CSS3</w:t>
-            </w:r>
-            <w:r>
-              <w:rPr>
-                <w:rFonts w:asciiTheme="majorBidi" w:hAnsiTheme="majorBidi" w:cstheme="majorBidi"/>
-                <w:color w:val="222222"/>
-                <w:sz w:val="18"/>
-                <w:szCs w:val="18"/>
-                <w:shd w:val="clear" w:color="auto" w:fill="FFFFFF"/>
-              </w:rPr>
-              <w:tab/>
-            </w:r>
-            <w:r>
-              <w:rPr>
-                <w:rFonts w:asciiTheme="majorBidi" w:hAnsiTheme="majorBidi" w:cstheme="majorBidi"/>
-                <w:color w:val="222222"/>
-                <w:sz w:val="18"/>
-                <w:szCs w:val="18"/>
-                <w:shd w:val="clear" w:color="auto" w:fill="FFFFFF"/>
-              </w:rPr>
-              <w:tab/>
-            </w:r>
-            <w:r>
-              <w:rPr>
-                <w:rFonts w:asciiTheme="majorBidi" w:hAnsiTheme="majorBidi" w:cstheme="majorBidi"/>
-                <w:color w:val="222222"/>
                 <w:sz w:val="28"/>
                 <w:szCs w:val="28"/>
                 <w:shd w:val="clear" w:color="auto" w:fill="FFFFFF"/>
               </w:rPr>
-              <w:t>●●●●●●●</w:t>
+            </w:pPr>
+            <w:r>
+              <w:rPr>
+                <w:rFonts w:asciiTheme="majorBidi" w:hAnsiTheme="majorBidi" w:cstheme="majorBidi"/>
+                <w:color w:val="222222"/>
+                <w:sz w:val="18"/>
+                <w:szCs w:val="18"/>
+                <w:shd w:val="clear" w:color="auto" w:fill="FFFFFF"/>
+              </w:rPr>
+              <w:t>CSS3</w:t>
+            </w:r>
+            <w:r>
+              <w:rPr>
+                <w:rFonts w:asciiTheme="majorBidi" w:hAnsiTheme="majorBidi" w:cstheme="majorBidi"/>
+                <w:color w:val="222222"/>
+                <w:sz w:val="18"/>
+                <w:szCs w:val="18"/>
+                <w:shd w:val="clear" w:color="auto" w:fill="FFFFFF"/>
+              </w:rPr>
+              <w:tab/>
+            </w:r>
+            <w:r>
+              <w:rPr>
+                <w:rFonts w:asciiTheme="majorBidi" w:hAnsiTheme="majorBidi" w:cstheme="majorBidi"/>
+                <w:color w:val="222222"/>
+                <w:sz w:val="18"/>
+                <w:szCs w:val="18"/>
+                <w:shd w:val="clear" w:color="auto" w:fill="FFFFFF"/>
+              </w:rPr>
+              <w:tab/>
             </w:r>
             <w:r>
               <w:rPr>
@@ -4551,7 +4682,125 @@
                 <w:szCs w:val="28"/>
                 <w:shd w:val="clear" w:color="auto" w:fill="FFFFFF"/>
               </w:rPr>
+              <w:t>●●●●●●●</w:t>
+            </w:r>
+            <w:r>
+              <w:rPr>
+                <w:rFonts w:asciiTheme="majorBidi" w:hAnsiTheme="majorBidi" w:cstheme="majorBidi"/>
+                <w:color w:val="222222"/>
+                <w:sz w:val="28"/>
+                <w:szCs w:val="28"/>
+                <w:shd w:val="clear" w:color="auto" w:fill="FFFFFF"/>
+              </w:rPr>
               <w:t>●●●</w:t>
+            </w:r>
+          </w:p>
+          <w:p>
+            <w:pPr>
+              <w:autoSpaceDE w:val="0"/>
+              <w:autoSpaceDN w:val="0"/>
+              <w:adjustRightInd w:val="0"/>
+              <w:rPr>
+                <w:rFonts w:asciiTheme="majorBidi" w:hAnsiTheme="majorBidi" w:cstheme="majorBidi"/>
+                <w:color w:val="222222"/>
+                <w:sz w:val="18"/>
+                <w:szCs w:val="18"/>
+                <w:shd w:val="clear" w:color="auto" w:fill="FFFFFF"/>
+              </w:rPr>
+            </w:pPr>
+            <w:r>
+              <w:rPr>
+                <w:rFonts w:asciiTheme="majorBidi" w:hAnsiTheme="majorBidi" w:cstheme="majorBidi"/>
+                <w:color w:val="222222"/>
+                <w:sz w:val="18"/>
+                <w:szCs w:val="18"/>
+                <w:shd w:val="clear" w:color="auto" w:fill="FFFFFF"/>
+              </w:rPr>
+              <w:t>SASS</w:t>
+            </w:r>
+            <w:r>
+              <w:rPr>
+                <w:rFonts w:asciiTheme="majorBidi" w:hAnsiTheme="majorBidi" w:cstheme="majorBidi"/>
+                <w:color w:val="222222"/>
+                <w:sz w:val="18"/>
+                <w:szCs w:val="18"/>
+                <w:shd w:val="clear" w:color="auto" w:fill="FFFFFF"/>
+              </w:rPr>
+              <w:tab/>
+            </w:r>
+            <w:r>
+              <w:rPr>
+                <w:rFonts w:asciiTheme="majorBidi" w:hAnsiTheme="majorBidi" w:cstheme="majorBidi"/>
+                <w:color w:val="222222"/>
+                <w:sz w:val="18"/>
+                <w:szCs w:val="18"/>
+                <w:shd w:val="clear" w:color="auto" w:fill="FFFFFF"/>
+              </w:rPr>
+              <w:tab/>
+            </w:r>
+            <w:r>
+              <w:rPr>
+                <w:rFonts w:asciiTheme="majorBidi" w:hAnsiTheme="majorBidi" w:cstheme="majorBidi"/>
+                <w:color w:val="222222"/>
+                <w:sz w:val="28"/>
+                <w:szCs w:val="28"/>
+                <w:shd w:val="clear" w:color="auto" w:fill="FFFFFF"/>
+              </w:rPr>
+              <w:t>●●●●●●●●●●</w:t>
+            </w:r>
+          </w:p>
+          <w:p>
+            <w:pPr>
+              <w:autoSpaceDE w:val="0"/>
+              <w:autoSpaceDN w:val="0"/>
+              <w:adjustRightInd w:val="0"/>
+              <w:rPr>
+                <w:rFonts w:asciiTheme="majorBidi" w:hAnsiTheme="majorBidi" w:cstheme="majorBidi"/>
+                <w:color w:val="222222"/>
+                <w:sz w:val="18"/>
+                <w:szCs w:val="18"/>
+                <w:shd w:val="clear" w:color="auto" w:fill="FFFFFF"/>
+              </w:rPr>
+            </w:pPr>
+            <w:r>
+              <w:rPr>
+                <w:rFonts w:asciiTheme="majorBidi" w:hAnsiTheme="majorBidi" w:cstheme="majorBidi"/>
+                <w:color w:val="222222"/>
+                <w:sz w:val="18"/>
+                <w:szCs w:val="18"/>
+                <w:shd w:val="clear" w:color="auto" w:fill="FFFFFF"/>
+              </w:rPr>
+              <w:t>SCSS</w:t>
+            </w:r>
+            <w:r>
+              <w:rPr>
+                <w:rFonts w:asciiTheme="majorBidi" w:hAnsiTheme="majorBidi" w:cstheme="majorBidi"/>
+                <w:color w:val="222222"/>
+                <w:sz w:val="18"/>
+                <w:szCs w:val="18"/>
+                <w:shd w:val="clear" w:color="auto" w:fill="FFFFFF"/>
+              </w:rPr>
+              <w:tab/>
+            </w:r>
+            <w:r>
+              <w:rPr>
+                <w:rFonts w:asciiTheme="majorBidi" w:hAnsiTheme="majorBidi" w:cstheme="majorBidi"/>
+                <w:color w:val="222222"/>
+                <w:sz w:val="18"/>
+                <w:szCs w:val="18"/>
+                <w:shd w:val="clear" w:color="auto" w:fill="FFFFFF"/>
+              </w:rPr>
+              <w:tab/>
+            </w:r>
+            <w:r>
+              <w:rPr>
+                <w:rFonts w:asciiTheme="majorBidi" w:hAnsiTheme="majorBidi" w:cstheme="majorBidi"/>
+                <w:color w:val="222222"/>
+                <w:sz w:val="28"/>
+                <w:szCs w:val="28"/>
+                <w:shd w:val="clear" w:color="auto" w:fill="FFFFFF"/>
+              </w:rPr>
+              <w:t>●●●●●●●●●●</w:t>
             </w:r>
           </w:p>
           <w:p>
@@ -5059,7 +5308,7 @@
                 <w:szCs w:val="18"/>
                 <w:shd w:val="clear" w:color="auto" w:fill="FFFFFF"/>
               </w:rPr>
-              <w:t>Augmented Reality</w:t>
+              <w:t>AUGMENTED</w:t>
             </w:r>
             <w:r>
               <w:rPr>
@@ -5100,17 +5349,28 @@
                 <w:szCs w:val="18"/>
                 <w:shd w:val="clear" w:color="auto" w:fill="FFFFFF"/>
               </w:rPr>
-              <w:t>Vuforia</w:t>
-            </w:r>
-            <w:r>
-              <w:rPr>
-                <w:rFonts w:asciiTheme="majorBidi" w:hAnsiTheme="majorBidi" w:cstheme="majorBidi"/>
-                <w:color w:val="222222"/>
-                <w:sz w:val="18"/>
-                <w:szCs w:val="18"/>
-                <w:shd w:val="clear" w:color="auto" w:fill="FFFFFF"/>
-              </w:rPr>
-              <w:tab/>
+              <w:t>REALITY</w:t>
+            </w:r>
+          </w:p>
+          <w:p>
+            <w:pPr>
+              <w:rPr>
+                <w:rFonts w:asciiTheme="majorBidi" w:hAnsiTheme="majorBidi" w:cstheme="majorBidi"/>
+                <w:color w:val="222222"/>
+                <w:sz w:val="18"/>
+                <w:szCs w:val="18"/>
+                <w:shd w:val="clear" w:color="auto" w:fill="FFFFFF"/>
+              </w:rPr>
+            </w:pPr>
+            <w:r>
+              <w:rPr>
+                <w:rFonts w:asciiTheme="majorBidi" w:hAnsiTheme="majorBidi" w:cstheme="majorBidi"/>
+                <w:color w:val="222222"/>
+                <w:sz w:val="18"/>
+                <w:szCs w:val="18"/>
+                <w:shd w:val="clear" w:color="auto" w:fill="FFFFFF"/>
+              </w:rPr>
+              <w:t>VUFORIA</w:t>
             </w:r>
             <w:r>
               <w:rPr>
@@ -5151,7 +5411,7 @@
                 <w:szCs w:val="18"/>
                 <w:shd w:val="clear" w:color="auto" w:fill="FFFFFF"/>
               </w:rPr>
-              <w:t>Physical web</w:t>
+              <w:t>PHYSICAL WEB</w:t>
             </w:r>
             <w:r>
               <w:rPr>
@@ -5178,23 +5438,21 @@
             <w:pPr>
               <w:rPr>
                 <w:rFonts w:asciiTheme="majorBidi" w:hAnsiTheme="majorBidi" w:cstheme="majorBidi"/>
-                <w:b/>
-                <w:bCs/>
-                <w:color w:val="222222"/>
-                <w:sz w:val="18"/>
-                <w:szCs w:val="18"/>
-                <w:shd w:val="clear" w:color="auto" w:fill="FFFFFF"/>
-              </w:rPr>
-            </w:pPr>
-            <w:r>
-              <w:rPr>
-                <w:rFonts w:asciiTheme="majorBidi" w:hAnsiTheme="majorBidi" w:cstheme="majorBidi"/>
-                <w:color w:val="222222"/>
-                <w:sz w:val="18"/>
-                <w:szCs w:val="18"/>
-                <w:shd w:val="clear" w:color="auto" w:fill="FFFFFF"/>
-              </w:rPr>
-              <w:t>Beacon technology</w:t>
+                <w:color w:val="222222"/>
+                <w:sz w:val="18"/>
+                <w:szCs w:val="18"/>
+                <w:shd w:val="clear" w:color="auto" w:fill="FFFFFF"/>
+              </w:rPr>
+            </w:pPr>
+            <w:r>
+              <w:rPr>
+                <w:rFonts w:asciiTheme="majorBidi" w:hAnsiTheme="majorBidi" w:cstheme="majorBidi"/>
+                <w:color w:val="222222"/>
+                <w:sz w:val="18"/>
+                <w:szCs w:val="18"/>
+                <w:shd w:val="clear" w:color="auto" w:fill="FFFFFF"/>
+              </w:rPr>
+              <w:t>BEACON</w:t>
             </w:r>
             <w:r>
               <w:rPr>
@@ -5222,20 +5480,41 @@
               <w:rPr>
                 <w:rFonts w:asciiTheme="majorBidi" w:hAnsiTheme="majorBidi" w:cstheme="majorBidi"/>
                 <w:color w:val="222222"/>
-                <w:sz w:val="16"/>
-                <w:szCs w:val="16"/>
-                <w:shd w:val="clear" w:color="auto" w:fill="FFFFFF"/>
-              </w:rPr>
-            </w:pPr>
-            <w:r>
-              <w:rPr>
-                <w:rFonts w:asciiTheme="majorBidi" w:hAnsiTheme="majorBidi" w:cstheme="majorBidi"/>
-                <w:color w:val="222222"/>
-                <w:sz w:val="18"/>
-                <w:szCs w:val="18"/>
-                <w:shd w:val="clear" w:color="auto" w:fill="FFFFFF"/>
-              </w:rPr>
-              <w:t>Samsung TOAST</w:t>
+                <w:sz w:val="18"/>
+                <w:szCs w:val="18"/>
+                <w:shd w:val="clear" w:color="auto" w:fill="FFFFFF"/>
+              </w:rPr>
+            </w:pPr>
+            <w:r>
+              <w:rPr>
+                <w:rFonts w:asciiTheme="majorBidi" w:hAnsiTheme="majorBidi" w:cstheme="majorBidi"/>
+                <w:color w:val="222222"/>
+                <w:sz w:val="18"/>
+                <w:szCs w:val="18"/>
+                <w:shd w:val="clear" w:color="auto" w:fill="FFFFFF"/>
+              </w:rPr>
+              <w:t>TECHNOLOGY</w:t>
+            </w:r>
+          </w:p>
+          <w:p>
+            <w:pPr>
+              <w:rPr>
+                <w:rFonts w:asciiTheme="majorBidi" w:hAnsiTheme="majorBidi" w:cstheme="majorBidi"/>
+                <w:color w:val="222222"/>
+                <w:sz w:val="18"/>
+                <w:szCs w:val="18"/>
+                <w:shd w:val="clear" w:color="auto" w:fill="FFFFFF"/>
+              </w:rPr>
+            </w:pPr>
+            <w:r>
+              <w:rPr>
+                <w:rFonts w:asciiTheme="majorBidi" w:hAnsiTheme="majorBidi" w:cstheme="majorBidi"/>
+                <w:color w:val="222222"/>
+                <w:sz w:val="18"/>
+                <w:szCs w:val="18"/>
+                <w:shd w:val="clear" w:color="auto" w:fill="FFFFFF"/>
+              </w:rPr>
+              <w:t>SAMSUNG</w:t>
             </w:r>
             <w:r>
               <w:rPr>
@@ -5279,6 +5558,30 @@
                 <w:szCs w:val="18"/>
                 <w:shd w:val="clear" w:color="auto" w:fill="FFFFFF"/>
               </w:rPr>
+              <w:t>TOAST</w:t>
+            </w:r>
+          </w:p>
+          <w:p>
+            <w:pPr>
+              <w:autoSpaceDE w:val="0"/>
+              <w:autoSpaceDN w:val="0"/>
+              <w:adjustRightInd w:val="0"/>
+              <w:rPr>
+                <w:rFonts w:asciiTheme="majorBidi" w:hAnsiTheme="majorBidi" w:cstheme="majorBidi"/>
+                <w:color w:val="222222"/>
+                <w:sz w:val="18"/>
+                <w:szCs w:val="18"/>
+                <w:shd w:val="clear" w:color="auto" w:fill="FFFFFF"/>
+              </w:rPr>
+            </w:pPr>
+            <w:r>
+              <w:rPr>
+                <w:rFonts w:asciiTheme="majorBidi" w:hAnsiTheme="majorBidi" w:cstheme="majorBidi"/>
+                <w:color w:val="222222"/>
+                <w:sz w:val="18"/>
+                <w:szCs w:val="18"/>
+                <w:shd w:val="clear" w:color="auto" w:fill="FFFFFF"/>
+              </w:rPr>
               <w:t>AJAX</w:t>
             </w:r>
             <w:r>
@@ -5681,6 +5984,9 @@
           </w:p>
           <w:p>
             <w:pPr>
+              <w:tabs>
+                <w:tab w:val="left" w:pos="2038"/>
+              </w:tabs>
               <w:rPr>
                 <w:rFonts w:asciiTheme="majorBidi" w:hAnsiTheme="majorBidi" w:cstheme="majorBidi"/>
                 <w:color w:val="222222"/>
@@ -5698,6 +6004,16 @@
                 <w:shd w:val="clear" w:color="auto" w:fill="FFFFFF"/>
               </w:rPr>
               <w:t>DEVELOPMENT</w:t>
+            </w:r>
+            <w:r>
+              <w:rPr>
+                <w:rFonts w:asciiTheme="majorBidi" w:hAnsiTheme="majorBidi" w:cstheme="majorBidi"/>
+                <w:color w:val="222222"/>
+                <w:sz w:val="18"/>
+                <w:szCs w:val="18"/>
+                <w:shd w:val="clear" w:color="auto" w:fill="FFFFFF"/>
+              </w:rPr>
+              <w:tab/>
             </w:r>
           </w:p>
           <w:p>
@@ -6011,7 +6327,17 @@
                 <w:szCs w:val="18"/>
                 <w:shd w:val="clear" w:color="auto" w:fill="FFFFFF"/>
               </w:rPr>
-              <w:t>Microsoft</w:t>
+              <w:t>M</w:t>
+            </w:r>
+            <w:r>
+              <w:rPr>
+                <w:rFonts w:asciiTheme="majorBidi" w:hAnsiTheme="majorBidi" w:cstheme="majorBidi"/>
+                <w:color w:val="222222"/>
+                <w:sz w:val="18"/>
+                <w:szCs w:val="18"/>
+                <w:shd w:val="clear" w:color="auto" w:fill="FFFFFF"/>
+              </w:rPr>
+              <w:t>ICROSOFT</w:t>
             </w:r>
             <w:r>
               <w:rPr>
@@ -6021,16 +6347,6 @@
                 <w:szCs w:val="16"/>
                 <w:shd w:val="clear" w:color="auto" w:fill="FFFFFF"/>
               </w:rPr>
-              <w:t xml:space="preserve"> </w:t>
-            </w:r>
-            <w:r>
-              <w:rPr>
-                <w:rFonts w:asciiTheme="majorBidi" w:hAnsiTheme="majorBidi" w:cstheme="majorBidi"/>
-                <w:color w:val="222222"/>
-                <w:sz w:val="16"/>
-                <w:szCs w:val="16"/>
-                <w:shd w:val="clear" w:color="auto" w:fill="FFFFFF"/>
-              </w:rPr>
               <w:tab/>
             </w:r>
             <w:r>
@@ -6072,7 +6388,17 @@
                 <w:szCs w:val="18"/>
                 <w:shd w:val="clear" w:color="auto" w:fill="FFFFFF"/>
               </w:rPr>
-              <w:t>SQL Server</w:t>
+              <w:t>SQL</w:t>
+            </w:r>
+            <w:r>
+              <w:rPr>
+                <w:rFonts w:asciiTheme="majorBidi" w:hAnsiTheme="majorBidi" w:cstheme="majorBidi"/>
+                <w:color w:val="222222"/>
+                <w:sz w:val="18"/>
+                <w:szCs w:val="18"/>
+                <w:shd w:val="clear" w:color="auto" w:fill="FFFFFF"/>
+              </w:rPr>
+              <w:t xml:space="preserve"> SERVER</w:t>
             </w:r>
           </w:p>
           <w:p>
@@ -6131,7 +6457,7 @@
                 <w:szCs w:val="18"/>
                 <w:shd w:val="clear" w:color="auto" w:fill="FFFFFF"/>
               </w:rPr>
-              <w:t>SQLite</w:t>
+              <w:t>SQLITE</w:t>
             </w:r>
             <w:r>
               <w:rPr>
@@ -6634,61 +6960,20 @@
               <w:rPr>
                 <w:rFonts w:asciiTheme="majorBidi" w:hAnsiTheme="majorBidi" w:cstheme="majorBidi"/>
                 <w:color w:val="222222"/>
-                <w:sz w:val="18"/>
-                <w:szCs w:val="18"/>
-                <w:shd w:val="clear" w:color="auto" w:fill="FFFFFF"/>
-              </w:rPr>
-            </w:pPr>
-            <w:r>
-              <w:rPr>
-                <w:rFonts w:asciiTheme="majorBidi" w:hAnsiTheme="majorBidi" w:cstheme="majorBidi"/>
-                <w:color w:val="222222"/>
-                <w:sz w:val="18"/>
-                <w:szCs w:val="18"/>
-                <w:shd w:val="clear" w:color="auto" w:fill="FFFFFF"/>
-              </w:rPr>
-              <w:t>VISUAL STUDIO</w:t>
-            </w:r>
-            <w:r>
-              <w:rPr>
-                <w:rFonts w:asciiTheme="majorBidi" w:hAnsiTheme="majorBidi" w:cstheme="majorBidi"/>
-                <w:color w:val="222222"/>
-                <w:sz w:val="18"/>
-                <w:szCs w:val="18"/>
-                <w:shd w:val="clear" w:color="auto" w:fill="FFFFFF"/>
-              </w:rPr>
-              <w:tab/>
-            </w:r>
-            <w:r>
-              <w:rPr>
-                <w:rFonts w:asciiTheme="majorBidi" w:hAnsiTheme="majorBidi" w:cstheme="majorBidi"/>
-                <w:color w:val="222222"/>
                 <w:sz w:val="28"/>
                 <w:szCs w:val="28"/>
                 <w:shd w:val="clear" w:color="auto" w:fill="FFFFFF"/>
               </w:rPr>
-              <w:t>●●●●●●●●●●</w:t>
-            </w:r>
-          </w:p>
-          <w:p>
-            <w:pPr>
-              <w:rPr>
-                <w:rFonts w:asciiTheme="majorBidi" w:hAnsiTheme="majorBidi" w:cstheme="majorBidi"/>
-                <w:color w:val="222222"/>
-                <w:sz w:val="18"/>
-                <w:szCs w:val="18"/>
-                <w:shd w:val="clear" w:color="auto" w:fill="FFFFFF"/>
-              </w:rPr>
-            </w:pPr>
-            <w:r>
-              <w:rPr>
-                <w:rFonts w:asciiTheme="majorBidi" w:hAnsiTheme="majorBidi" w:cstheme="majorBidi"/>
-                <w:color w:val="222222"/>
-                <w:sz w:val="18"/>
-                <w:szCs w:val="18"/>
-                <w:shd w:val="clear" w:color="auto" w:fill="FFFFFF"/>
-              </w:rPr>
-              <w:t>MONO DEVELOP</w:t>
+            </w:pPr>
+            <w:r>
+              <w:rPr>
+                <w:rFonts w:asciiTheme="majorBidi" w:hAnsiTheme="majorBidi" w:cstheme="majorBidi"/>
+                <w:color w:val="222222"/>
+                <w:sz w:val="18"/>
+                <w:szCs w:val="18"/>
+                <w:shd w:val="clear" w:color="auto" w:fill="FFFFFF"/>
+              </w:rPr>
+              <w:t>VISUAL STUDIO</w:t>
             </w:r>
             <w:r>
               <w:rPr>
@@ -6729,17 +7014,7 @@
                 <w:szCs w:val="18"/>
                 <w:shd w:val="clear" w:color="auto" w:fill="FFFFFF"/>
               </w:rPr>
-              <w:t>JETBRAIN</w:t>
-            </w:r>
-            <w:r>
-              <w:rPr>
-                <w:rFonts w:asciiTheme="majorBidi" w:hAnsiTheme="majorBidi" w:cstheme="majorBidi"/>
-                <w:color w:val="222222"/>
-                <w:sz w:val="18"/>
-                <w:szCs w:val="18"/>
-                <w:shd w:val="clear" w:color="auto" w:fill="FFFFFF"/>
-              </w:rPr>
-              <w:tab/>
+              <w:t>ADOBE</w:t>
             </w:r>
             <w:r>
               <w:rPr>
@@ -6749,68 +7024,6 @@
                 <w:szCs w:val="28"/>
                 <w:shd w:val="clear" w:color="auto" w:fill="FFFFFF"/>
               </w:rPr>
-              <w:t>●●●●●●●●●●</w:t>
-            </w:r>
-          </w:p>
-          <w:p>
-            <w:pPr>
-              <w:rPr>
-                <w:rFonts w:asciiTheme="majorBidi" w:hAnsiTheme="majorBidi" w:cstheme="majorBidi"/>
-                <w:color w:val="222222"/>
-                <w:sz w:val="18"/>
-                <w:szCs w:val="18"/>
-                <w:shd w:val="clear" w:color="auto" w:fill="FFFFFF"/>
-              </w:rPr>
-            </w:pPr>
-            <w:r>
-              <w:rPr>
-                <w:rFonts w:asciiTheme="majorBidi" w:hAnsiTheme="majorBidi" w:cstheme="majorBidi"/>
-                <w:color w:val="222222"/>
-                <w:sz w:val="18"/>
-                <w:szCs w:val="18"/>
-                <w:shd w:val="clear" w:color="auto" w:fill="FFFFFF"/>
-              </w:rPr>
-              <w:t>PRODUCTS</w:t>
-            </w:r>
-          </w:p>
-          <w:p>
-            <w:pPr>
-              <w:rPr>
-                <w:rFonts w:asciiTheme="majorBidi" w:hAnsiTheme="majorBidi" w:cstheme="majorBidi"/>
-                <w:color w:val="222222"/>
-                <w:sz w:val="18"/>
-                <w:szCs w:val="18"/>
-                <w:shd w:val="clear" w:color="auto" w:fill="FFFFFF"/>
-              </w:rPr>
-            </w:pPr>
-            <w:r>
-              <w:rPr>
-                <w:rFonts w:asciiTheme="majorBidi" w:hAnsiTheme="majorBidi" w:cstheme="majorBidi"/>
-                <w:color w:val="222222"/>
-                <w:sz w:val="18"/>
-                <w:szCs w:val="18"/>
-                <w:shd w:val="clear" w:color="auto" w:fill="FFFFFF"/>
-              </w:rPr>
-              <w:t>MAYA</w:t>
-            </w:r>
-            <w:r>
-              <w:rPr>
-                <w:rFonts w:asciiTheme="majorBidi" w:hAnsiTheme="majorBidi" w:cstheme="majorBidi"/>
-                <w:color w:val="222222"/>
-                <w:sz w:val="18"/>
-                <w:szCs w:val="18"/>
-                <w:shd w:val="clear" w:color="auto" w:fill="FFFFFF"/>
-              </w:rPr>
-              <w:tab/>
-            </w:r>
-            <w:r>
-              <w:rPr>
-                <w:rFonts w:asciiTheme="majorBidi" w:hAnsiTheme="majorBidi" w:cstheme="majorBidi"/>
-                <w:color w:val="222222"/>
-                <w:sz w:val="18"/>
-                <w:szCs w:val="18"/>
-                <w:shd w:val="clear" w:color="auto" w:fill="FFFFFF"/>
-              </w:rPr>
               <w:tab/>
             </w:r>
             <w:r>
@@ -6821,7 +7034,7 @@
                 <w:szCs w:val="28"/>
                 <w:shd w:val="clear" w:color="auto" w:fill="FFFFFF"/>
               </w:rPr>
-              <w:t>●●●●●●●</w:t>
+              <w:tab/>
             </w:r>
             <w:r>
               <w:rPr>
@@ -6831,30 +7044,214 @@
                 <w:szCs w:val="28"/>
                 <w:shd w:val="clear" w:color="auto" w:fill="FFFFFF"/>
               </w:rPr>
+              <w:t>●●●●●●●●●●</w:t>
+            </w:r>
+          </w:p>
+          <w:p>
+            <w:pPr>
+              <w:rPr>
+                <w:rFonts w:asciiTheme="majorBidi" w:hAnsiTheme="majorBidi" w:cstheme="majorBidi"/>
+                <w:color w:val="222222"/>
+                <w:sz w:val="18"/>
+                <w:szCs w:val="18"/>
+                <w:shd w:val="clear" w:color="auto" w:fill="FFFFFF"/>
+              </w:rPr>
+            </w:pPr>
+            <w:r>
+              <w:rPr>
+                <w:rFonts w:asciiTheme="majorBidi" w:hAnsiTheme="majorBidi" w:cstheme="majorBidi"/>
+                <w:color w:val="222222"/>
+                <w:sz w:val="18"/>
+                <w:szCs w:val="18"/>
+                <w:shd w:val="clear" w:color="auto" w:fill="FFFFFF"/>
+              </w:rPr>
+              <w:t>EXPREINCE</w:t>
+            </w:r>
+          </w:p>
+          <w:p>
+            <w:pPr>
+              <w:rPr>
+                <w:rFonts w:asciiTheme="majorBidi" w:hAnsiTheme="majorBidi" w:cstheme="majorBidi"/>
+                <w:color w:val="222222"/>
+                <w:sz w:val="18"/>
+                <w:szCs w:val="18"/>
+                <w:shd w:val="clear" w:color="auto" w:fill="FFFFFF"/>
+              </w:rPr>
+            </w:pPr>
+            <w:r>
+              <w:rPr>
+                <w:rFonts w:asciiTheme="majorBidi" w:hAnsiTheme="majorBidi" w:cstheme="majorBidi"/>
+                <w:color w:val="222222"/>
+                <w:sz w:val="18"/>
+                <w:szCs w:val="18"/>
+                <w:shd w:val="clear" w:color="auto" w:fill="FFFFFF"/>
+              </w:rPr>
+              <w:t>DESIGN</w:t>
+            </w:r>
+          </w:p>
+          <w:p>
+            <w:pPr>
+              <w:rPr>
+                <w:rFonts w:asciiTheme="majorBidi" w:hAnsiTheme="majorBidi" w:cstheme="majorBidi"/>
+                <w:color w:val="222222"/>
+                <w:sz w:val="18"/>
+                <w:szCs w:val="18"/>
+                <w:shd w:val="clear" w:color="auto" w:fill="FFFFFF"/>
+              </w:rPr>
+            </w:pPr>
+            <w:r>
+              <w:rPr>
+                <w:rFonts w:asciiTheme="majorBidi" w:hAnsiTheme="majorBidi" w:cstheme="majorBidi"/>
+                <w:color w:val="222222"/>
+                <w:sz w:val="18"/>
+                <w:szCs w:val="18"/>
+                <w:shd w:val="clear" w:color="auto" w:fill="FFFFFF"/>
+              </w:rPr>
+              <w:t>MONO DEVELOP</w:t>
+            </w:r>
+            <w:r>
+              <w:rPr>
+                <w:rFonts w:asciiTheme="majorBidi" w:hAnsiTheme="majorBidi" w:cstheme="majorBidi"/>
+                <w:color w:val="222222"/>
+                <w:sz w:val="18"/>
+                <w:szCs w:val="18"/>
+                <w:shd w:val="clear" w:color="auto" w:fill="FFFFFF"/>
+              </w:rPr>
+              <w:tab/>
+            </w:r>
+            <w:r>
+              <w:rPr>
+                <w:rFonts w:asciiTheme="majorBidi" w:hAnsiTheme="majorBidi" w:cstheme="majorBidi"/>
+                <w:color w:val="222222"/>
+                <w:sz w:val="28"/>
+                <w:szCs w:val="28"/>
+                <w:shd w:val="clear" w:color="auto" w:fill="FFFFFF"/>
+              </w:rPr>
+              <w:t>●●●●●●●●●●</w:t>
+            </w:r>
+          </w:p>
+          <w:p>
+            <w:pPr>
+              <w:rPr>
+                <w:rFonts w:asciiTheme="majorBidi" w:hAnsiTheme="majorBidi" w:cstheme="majorBidi"/>
+                <w:color w:val="222222"/>
+                <w:sz w:val="28"/>
+                <w:szCs w:val="28"/>
+                <w:shd w:val="clear" w:color="auto" w:fill="FFFFFF"/>
+              </w:rPr>
+            </w:pPr>
+            <w:r>
+              <w:rPr>
+                <w:rFonts w:asciiTheme="majorBidi" w:hAnsiTheme="majorBidi" w:cstheme="majorBidi"/>
+                <w:color w:val="222222"/>
+                <w:sz w:val="18"/>
+                <w:szCs w:val="18"/>
+                <w:shd w:val="clear" w:color="auto" w:fill="FFFFFF"/>
+              </w:rPr>
+              <w:t>JETBRAIN</w:t>
+            </w:r>
+            <w:r>
+              <w:rPr>
+                <w:rFonts w:asciiTheme="majorBidi" w:hAnsiTheme="majorBidi" w:cstheme="majorBidi"/>
+                <w:color w:val="222222"/>
+                <w:sz w:val="18"/>
+                <w:szCs w:val="18"/>
+                <w:shd w:val="clear" w:color="auto" w:fill="FFFFFF"/>
+              </w:rPr>
+              <w:tab/>
+            </w:r>
+            <w:r>
+              <w:rPr>
+                <w:rFonts w:asciiTheme="majorBidi" w:hAnsiTheme="majorBidi" w:cstheme="majorBidi"/>
+                <w:color w:val="222222"/>
+                <w:sz w:val="28"/>
+                <w:szCs w:val="28"/>
+                <w:shd w:val="clear" w:color="auto" w:fill="FFFFFF"/>
+              </w:rPr>
+              <w:t>●●●●●●●●●●</w:t>
+            </w:r>
+          </w:p>
+          <w:p>
+            <w:pPr>
+              <w:rPr>
+                <w:rFonts w:asciiTheme="majorBidi" w:hAnsiTheme="majorBidi" w:cstheme="majorBidi"/>
+                <w:color w:val="222222"/>
+                <w:sz w:val="18"/>
+                <w:szCs w:val="18"/>
+                <w:shd w:val="clear" w:color="auto" w:fill="FFFFFF"/>
+              </w:rPr>
+            </w:pPr>
+            <w:r>
+              <w:rPr>
+                <w:rFonts w:asciiTheme="majorBidi" w:hAnsiTheme="majorBidi" w:cstheme="majorBidi"/>
+                <w:color w:val="222222"/>
+                <w:sz w:val="18"/>
+                <w:szCs w:val="18"/>
+                <w:shd w:val="clear" w:color="auto" w:fill="FFFFFF"/>
+              </w:rPr>
+              <w:t>PRODUCTS</w:t>
+            </w:r>
+          </w:p>
+          <w:p>
+            <w:pPr>
+              <w:rPr>
+                <w:rFonts w:asciiTheme="majorBidi" w:hAnsiTheme="majorBidi" w:cstheme="majorBidi"/>
+                <w:color w:val="222222"/>
+                <w:sz w:val="18"/>
+                <w:szCs w:val="18"/>
+                <w:shd w:val="clear" w:color="auto" w:fill="FFFFFF"/>
+              </w:rPr>
+            </w:pPr>
+            <w:r>
+              <w:rPr>
+                <w:rFonts w:asciiTheme="majorBidi" w:hAnsiTheme="majorBidi" w:cstheme="majorBidi"/>
+                <w:color w:val="222222"/>
+                <w:sz w:val="18"/>
+                <w:szCs w:val="18"/>
+                <w:shd w:val="clear" w:color="auto" w:fill="FFFFFF"/>
+              </w:rPr>
+              <w:t>MAYA</w:t>
+            </w:r>
+            <w:r>
+              <w:rPr>
+                <w:rFonts w:asciiTheme="majorBidi" w:hAnsiTheme="majorBidi" w:cstheme="majorBidi"/>
+                <w:color w:val="222222"/>
+                <w:sz w:val="18"/>
+                <w:szCs w:val="18"/>
+                <w:shd w:val="clear" w:color="auto" w:fill="FFFFFF"/>
+              </w:rPr>
+              <w:tab/>
+            </w:r>
+            <w:r>
+              <w:rPr>
+                <w:rFonts w:asciiTheme="majorBidi" w:hAnsiTheme="majorBidi" w:cstheme="majorBidi"/>
+                <w:color w:val="222222"/>
+                <w:sz w:val="18"/>
+                <w:szCs w:val="18"/>
+                <w:shd w:val="clear" w:color="auto" w:fill="FFFFFF"/>
+              </w:rPr>
+              <w:tab/>
+            </w:r>
+            <w:r>
+              <w:rPr>
+                <w:rFonts w:asciiTheme="majorBidi" w:hAnsiTheme="majorBidi" w:cstheme="majorBidi"/>
+                <w:color w:val="222222"/>
+                <w:sz w:val="28"/>
+                <w:szCs w:val="28"/>
+                <w:shd w:val="clear" w:color="auto" w:fill="FFFFFF"/>
+              </w:rPr>
+              <w:t>●●●●●●●</w:t>
+            </w:r>
+            <w:r>
+              <w:rPr>
+                <w:rFonts w:asciiTheme="majorBidi" w:hAnsiTheme="majorBidi" w:cstheme="majorBidi"/>
+                <w:color w:val="222222"/>
+                <w:sz w:val="28"/>
+                <w:szCs w:val="28"/>
+                <w:shd w:val="clear" w:color="auto" w:fill="FFFFFF"/>
+              </w:rPr>
               <w:t>○○○</w:t>
             </w:r>
-          </w:p>
-          <w:p>
-            <w:pPr>
-              <w:rPr>
-                <w:rFonts w:asciiTheme="majorBidi" w:hAnsiTheme="majorBidi" w:cstheme="majorBidi"/>
-                <w:color w:val="222222"/>
-                <w:sz w:val="18"/>
-                <w:szCs w:val="18"/>
-                <w:shd w:val="clear" w:color="auto" w:fill="FFFFFF"/>
-              </w:rPr>
-            </w:pPr>
-          </w:p>
-          <w:p>
-            <w:pPr>
-              <w:rPr>
-                <w:rFonts w:asciiTheme="majorBidi" w:hAnsiTheme="majorBidi" w:cstheme="majorBidi"/>
-                <w:color w:val="222222"/>
-                <w:sz w:val="18"/>
-                <w:szCs w:val="18"/>
-                <w:shd w:val="clear" w:color="auto" w:fill="FFFFFF"/>
-              </w:rPr>
-            </w:pPr>
           </w:p>
           <w:p>
             <w:pPr>
@@ -7316,6 +7713,89 @@
               </w:rPr>
               <w:t>●●●●●●●●●●</w:t>
             </w:r>
+          </w:p>
+          <w:p>
+            <w:pPr>
+              <w:rPr>
+                <w:rFonts w:asciiTheme="majorBidi" w:hAnsiTheme="majorBidi" w:cstheme="majorBidi"/>
+                <w:color w:val="222222"/>
+                <w:sz w:val="18"/>
+                <w:szCs w:val="18"/>
+                <w:shd w:val="clear" w:color="auto" w:fill="FFFFFF"/>
+              </w:rPr>
+            </w:pPr>
+            <w:r>
+              <w:rPr>
+                <w:rFonts w:asciiTheme="majorBidi" w:hAnsiTheme="majorBidi" w:cstheme="majorBidi"/>
+                <w:color w:val="222222"/>
+                <w:sz w:val="18"/>
+                <w:szCs w:val="18"/>
+                <w:shd w:val="clear" w:color="auto" w:fill="FFFFFF"/>
+              </w:rPr>
+              <w:t>OFFICE</w:t>
+            </w:r>
+            <w:r>
+              <w:rPr>
+                <w:rFonts w:asciiTheme="majorBidi" w:hAnsiTheme="majorBidi" w:cstheme="majorBidi"/>
+                <w:color w:val="222222"/>
+                <w:sz w:val="18"/>
+                <w:szCs w:val="18"/>
+                <w:shd w:val="clear" w:color="auto" w:fill="FFFFFF"/>
+              </w:rPr>
+              <w:tab/>
+            </w:r>
+            <w:r>
+              <w:rPr>
+                <w:rFonts w:asciiTheme="majorBidi" w:hAnsiTheme="majorBidi" w:cstheme="majorBidi"/>
+                <w:color w:val="222222"/>
+                <w:sz w:val="18"/>
+                <w:szCs w:val="18"/>
+                <w:shd w:val="clear" w:color="auto" w:fill="FFFFFF"/>
+              </w:rPr>
+              <w:tab/>
+            </w:r>
+            <w:r>
+              <w:rPr>
+                <w:rFonts w:asciiTheme="majorBidi" w:hAnsiTheme="majorBidi" w:cstheme="majorBidi"/>
+                <w:color w:val="222222"/>
+                <w:sz w:val="28"/>
+                <w:szCs w:val="28"/>
+                <w:shd w:val="clear" w:color="auto" w:fill="FFFFFF"/>
+              </w:rPr>
+              <w:t>●●●●●●●○○○</w:t>
+            </w:r>
+          </w:p>
+          <w:p>
+            <w:pPr>
+              <w:rPr>
+                <w:rFonts w:asciiTheme="majorBidi" w:hAnsiTheme="majorBidi" w:cstheme="majorBidi"/>
+                <w:color w:val="222222"/>
+                <w:sz w:val="18"/>
+                <w:szCs w:val="18"/>
+                <w:shd w:val="clear" w:color="auto" w:fill="FFFFFF"/>
+              </w:rPr>
+            </w:pPr>
+            <w:r>
+              <w:rPr>
+                <w:rFonts w:asciiTheme="majorBidi" w:hAnsiTheme="majorBidi" w:cstheme="majorBidi"/>
+                <w:color w:val="222222"/>
+                <w:sz w:val="18"/>
+                <w:szCs w:val="18"/>
+                <w:shd w:val="clear" w:color="auto" w:fill="FFFFFF"/>
+              </w:rPr>
+              <w:t>PRODUCTS</w:t>
+            </w:r>
+          </w:p>
+          <w:p>
+            <w:pPr>
+              <w:rPr>
+                <w:rFonts w:asciiTheme="majorBidi" w:hAnsiTheme="majorBidi" w:cstheme="majorBidi"/>
+                <w:color w:val="222222"/>
+                <w:sz w:val="18"/>
+                <w:szCs w:val="18"/>
+                <w:shd w:val="clear" w:color="auto" w:fill="FFFFFF"/>
+              </w:rPr>
+            </w:pPr>
           </w:p>
           <w:p>
             <w:pPr>
@@ -7564,28 +8044,17 @@
                 <w:szCs w:val="28"/>
                 <w:shd w:val="clear" w:color="auto" w:fill="FFFFFF"/>
               </w:rPr>
-              <w:t>○○○</w:t>
-            </w:r>
-          </w:p>
-          <w:p>
-            <w:pPr>
-              <w:rPr>
-                <w:rFonts w:asciiTheme="majorBidi" w:hAnsiTheme="majorBidi" w:cstheme="majorBidi"/>
-                <w:color w:val="222222"/>
-                <w:sz w:val="18"/>
-                <w:szCs w:val="18"/>
-                <w:shd w:val="clear" w:color="auto" w:fill="FFFFFF"/>
-              </w:rPr>
-            </w:pPr>
-            <w:r>
-              <w:rPr>
-                <w:rFonts w:asciiTheme="majorBidi" w:hAnsiTheme="majorBidi" w:cstheme="majorBidi"/>
-                <w:color w:val="222222"/>
-                <w:sz w:val="18"/>
-                <w:szCs w:val="18"/>
-                <w:shd w:val="clear" w:color="auto" w:fill="FFFFFF"/>
-              </w:rPr>
-              <w:t>SERVER</w:t>
+              <w:t>●●</w:t>
+            </w:r>
+            <w:r>
+              <w:rPr>
+                <w:rFonts w:asciiTheme="majorBidi" w:hAnsiTheme="majorBidi" w:cstheme="majorBidi"/>
+                <w:color w:val="222222"/>
+                <w:sz w:val="28"/>
+                <w:szCs w:val="28"/>
+                <w:shd w:val="clear" w:color="auto" w:fill="FFFFFF"/>
+              </w:rPr>
+              <w:t>○</w:t>
             </w:r>
           </w:p>
         </w:tc>

</xml_diff>